<commit_message>
Basic Web Project Update
</commit_message>
<xml_diff>
--- a/37 - Basic Web Project/Basic Web Project Notes.docx
+++ b/37 - Basic Web Project/Basic Web Project Notes.docx
@@ -17,21 +17,7 @@
         <w:rPr>
           <w:lang w:val="en-US"/>
         </w:rPr>
-        <w:t xml:space="preserve">Code </w:t>
-      </w:r>
-      <w:proofErr w:type="gramStart"/>
-      <w:r>
-        <w:rPr>
-          <w:lang w:val="en-US"/>
-        </w:rPr>
-        <w:t>200..</w:t>
-      </w:r>
-      <w:proofErr w:type="gramEnd"/>
-      <w:r>
-        <w:rPr>
-          <w:lang w:val="en-US"/>
-        </w:rPr>
-        <w:t xml:space="preserve">  – ok</w:t>
+        <w:t>Code 200..  – ok</w:t>
       </w:r>
     </w:p>
     <w:p>
@@ -106,14 +92,7 @@
         <w:rPr>
           <w:lang w:val="en-US"/>
         </w:rPr>
-        <w:t xml:space="preserve">Code </w:t>
-      </w:r>
-      <w:proofErr w:type="gramStart"/>
-      <w:r>
-        <w:rPr>
-          <w:lang w:val="en-US"/>
-        </w:rPr>
-        <w:t>500</w:t>
+        <w:t>Code 500</w:t>
       </w:r>
       <w:r>
         <w:rPr>
@@ -121,7 +100,6 @@
         </w:rPr>
         <w:t>..</w:t>
       </w:r>
-      <w:proofErr w:type="gramEnd"/>
       <w:r>
         <w:rPr>
           <w:lang w:val="en-US"/>
@@ -139,6 +117,35 @@
           <w:lang w:val="en-US"/>
         </w:rPr>
         <w:t>-  Internal server error</w:t>
+      </w:r>
+    </w:p>
+    <w:p>
+      <w:pPr>
+        <w:rPr>
+          <w:lang w:val="en-US"/>
+        </w:rPr>
+      </w:pPr>
+    </w:p>
+    <w:p>
+      <w:pPr>
+        <w:rPr>
+          <w:lang w:val="en-US"/>
+        </w:rPr>
+      </w:pPr>
+      <w:r>
+        <w:rPr>
+          <w:lang w:val="en-US"/>
+        </w:rPr>
+        <w:t xml:space="preserve">MCV(Model, Controller, View) – </w:t>
+      </w:r>
+      <w:r>
+        <w:t xml:space="preserve">основна архитектура на </w:t>
+      </w:r>
+      <w:r>
+        <w:rPr>
+          <w:lang w:val="en-US"/>
+        </w:rPr>
+        <w:t>WEB – ASP.NET MCV</w:t>
       </w:r>
     </w:p>
     <w:sectPr>

</xml_diff>